<commit_message>
Report and readme for p2-Continous Control
</commit_message>
<xml_diff>
--- a/p2_continuous-control/Report.docx
+++ b/p2_continuous-control/Report.docx
@@ -17,15 +17,30 @@
         <w:t>Deep</w:t>
       </w:r>
       <w:r>
-        <w:t xml:space="preserve"> reinforcement learning Nano-degree Project 1: Navigation</w:t>
+        <w:t xml:space="preserve"> reinforcement learning Nano-degree Project </w:t>
+      </w:r>
+      <w:r>
+        <w:rPr>
+          <w:rFonts w:hint="eastAsia"/>
+        </w:rPr>
+        <w:t>2</w:t>
+      </w:r>
+      <w:r>
+        <w:t xml:space="preserve">: </w:t>
+      </w:r>
+      <w:r>
+        <w:t xml:space="preserve">Continuous </w:t>
+      </w:r>
+      <w:r>
+        <w:rPr>
+          <w:rFonts w:hint="eastAsia"/>
+        </w:rPr>
+        <w:t>Control</w:t>
       </w:r>
     </w:p>
     <w:p>
       <w:pPr>
         <w:jc w:val="center"/>
-        <w:rPr>
-          <w:rFonts w:hint="eastAsia"/>
-        </w:rPr>
       </w:pPr>
       <w:r>
         <w:rPr>
@@ -34,41 +49,583 @@
         <w:t>2</w:t>
       </w:r>
       <w:r>
-        <w:t>019-2-17</w:t>
-      </w:r>
-      <w:bookmarkStart w:id="0" w:name="_GoBack"/>
-      <w:bookmarkEnd w:id="0"/>
+        <w:t>019-2-1</w:t>
+      </w:r>
+      <w:r>
+        <w:t>9</w:t>
+      </w:r>
     </w:p>
     <w:p/>
     <w:p>
-      <w:r>
-        <w:t>In this report, I would like to briefly summarize the DRLN project: Navigation. The typical Deep Q-Network Architecture (DQN) algorithm was applied in this project and the environment can be solved in 300-400 episode. Some details are described in the following.</w:t>
+      <w:pPr>
+        <w:rPr>
+          <w:rFonts w:hint="eastAsia"/>
+        </w:rPr>
+      </w:pPr>
+      <w:r>
+        <w:rPr>
+          <w:rFonts w:hint="eastAsia"/>
+        </w:rPr>
+        <w:t>This</w:t>
+      </w:r>
+      <w:r>
+        <w:t xml:space="preserve"> </w:t>
+      </w:r>
+      <w:r>
+        <w:rPr>
+          <w:rFonts w:hint="eastAsia"/>
+        </w:rPr>
+        <w:t>report</w:t>
+      </w:r>
+      <w:r>
+        <w:t xml:space="preserve"> </w:t>
+      </w:r>
+      <w:r>
+        <w:rPr>
+          <w:rFonts w:hint="eastAsia"/>
+        </w:rPr>
+        <w:t>summarize</w:t>
+      </w:r>
+      <w:r>
+        <w:t xml:space="preserve">s </w:t>
+      </w:r>
+      <w:r>
+        <w:rPr>
+          <w:rFonts w:hint="eastAsia"/>
+        </w:rPr>
+        <w:t>t</w:t>
+      </w:r>
+      <w:r>
+        <w:t xml:space="preserve">he brief detail of </w:t>
+      </w:r>
+      <w:r>
+        <w:t xml:space="preserve">my implementation of this project. </w:t>
+      </w:r>
+    </w:p>
+    <w:p>
+      <w:pPr>
+        <w:pStyle w:val="2"/>
+      </w:pPr>
+      <w:r>
+        <w:t>Environment</w:t>
+      </w:r>
+    </w:p>
+    <w:p>
+      <w:r>
+        <w:t xml:space="preserve">In this environment, the subject is to </w:t>
+      </w:r>
+      <w:r>
+        <w:t xml:space="preserve">train 1 or 20 double-jointed arms to follow the moving target point in space. </w:t>
+      </w:r>
+      <w:r>
+        <w:rPr>
+          <w:rFonts w:hint="eastAsia"/>
+        </w:rPr>
+        <w:t>A</w:t>
+      </w:r>
+      <w:r>
+        <w:t xml:space="preserve"> </w:t>
+      </w:r>
+      <w:r>
+        <w:rPr>
+          <w:rFonts w:hint="eastAsia"/>
+        </w:rPr>
+        <w:t>reward</w:t>
+      </w:r>
+      <w:r>
+        <w:t xml:space="preserve"> </w:t>
+      </w:r>
+      <w:r>
+        <w:rPr>
+          <w:rFonts w:hint="eastAsia"/>
+        </w:rPr>
+        <w:t>o</w:t>
+      </w:r>
+      <w:r>
+        <w:t xml:space="preserve">f +0.1 is provided if the agent hand is in the target point location. The required goal is to train the agent to achieve more the 30 </w:t>
+      </w:r>
+      <w:r>
+        <w:t xml:space="preserve">average </w:t>
+      </w:r>
+      <w:r>
+        <w:t xml:space="preserve">points at least. In this project, two versions of the environment are ought to be chosen, one has only </w:t>
+      </w:r>
+      <w:r>
+        <w:t>1</w:t>
+      </w:r>
+      <w:r>
+        <w:t xml:space="preserve"> agent, the other has 20 agents training at the same time.</w:t>
+      </w:r>
+    </w:p>
+    <w:p>
+      <w:pPr>
+        <w:rPr>
+          <w:rFonts w:hint="eastAsia"/>
+        </w:rPr>
+      </w:pPr>
+      <w:r>
+        <w:t>Here I resolved the first version with only 1 agent.</w:t>
+      </w:r>
+    </w:p>
+    <w:p>
+      <w:pPr>
+        <w:pStyle w:val="2"/>
+      </w:pPr>
+      <w:r>
+        <w:t>D</w:t>
+      </w:r>
+      <w:r>
+        <w:t>D</w:t>
+      </w:r>
+      <w:r>
+        <w:t>PG</w:t>
+      </w:r>
+    </w:p>
+    <w:p>
+      <w:r>
+        <w:rPr>
+          <w:rFonts w:hint="eastAsia"/>
+        </w:rPr>
+        <w:t>I</w:t>
+      </w:r>
+      <w:r>
+        <w:t xml:space="preserve"> borrowed the typical </w:t>
+      </w:r>
+      <w:r>
+        <w:t xml:space="preserve">Deep </w:t>
+      </w:r>
+      <w:r>
+        <w:rPr>
+          <w:rFonts w:hint="eastAsia"/>
+        </w:rPr>
+        <w:t>Deterministic</w:t>
+      </w:r>
+      <w:r>
+        <w:t xml:space="preserve"> </w:t>
+      </w:r>
+      <w:r>
+        <w:rPr>
+          <w:rFonts w:hint="eastAsia"/>
+        </w:rPr>
+        <w:t>Policy</w:t>
+      </w:r>
+      <w:r>
+        <w:t xml:space="preserve"> </w:t>
+      </w:r>
+      <w:r>
+        <w:rPr>
+          <w:rFonts w:hint="eastAsia"/>
+        </w:rPr>
+        <w:t>Gradients</w:t>
+      </w:r>
+      <w:r>
+        <w:t xml:space="preserve"> </w:t>
+      </w:r>
+      <w:r>
+        <w:rPr>
+          <w:rFonts w:hint="eastAsia"/>
+        </w:rPr>
+        <w:t>(DDPG</w:t>
+      </w:r>
+      <w:r>
+        <w:t>)</w:t>
+      </w:r>
+      <w:r>
+        <w:t xml:space="preserve"> framework of the former lessons, </w:t>
+      </w:r>
+      <w:r>
+        <w:t xml:space="preserve">the neural networks of the actor-critic </w:t>
+      </w:r>
+      <w:r>
+        <w:t>have</w:t>
+      </w:r>
+      <w:r>
+        <w:t xml:space="preserve"> the structures as follows:</w:t>
       </w:r>
     </w:p>
     <w:p/>
+    <w:p>
+      <w:r>
+        <w:rPr>
+          <w:rFonts w:hint="eastAsia"/>
+        </w:rPr>
+        <w:t>A</w:t>
+      </w:r>
+      <w:r>
+        <w:t>ctor:</w:t>
+      </w:r>
+    </w:p>
+    <w:p>
+      <w:r>
+        <w:t xml:space="preserve">Full connected hidden layer 1: (input states, 256) </w:t>
+      </w:r>
+    </w:p>
+    <w:p>
+      <w:proofErr w:type="spellStart"/>
+      <w:r>
+        <w:rPr>
+          <w:rFonts w:hint="eastAsia"/>
+        </w:rPr>
+        <w:t>R</w:t>
+      </w:r>
+      <w:r>
+        <w:t>eLU</w:t>
+      </w:r>
+      <w:proofErr w:type="spellEnd"/>
+      <w:r>
+        <w:t xml:space="preserve"> function</w:t>
+      </w:r>
+    </w:p>
+    <w:p>
+      <w:r>
+        <w:t>Batch Normalization</w:t>
+      </w:r>
+      <w:r>
+        <w:t xml:space="preserve"> of layer 1</w:t>
+      </w:r>
+    </w:p>
+    <w:p>
+      <w:r>
+        <w:t xml:space="preserve">Full connected hidden layer </w:t>
+      </w:r>
+      <w:r>
+        <w:t>2</w:t>
+      </w:r>
+      <w:r>
+        <w:t>: (</w:t>
+      </w:r>
+      <w:r>
+        <w:t>256</w:t>
+      </w:r>
+      <w:r>
+        <w:t xml:space="preserve">, </w:t>
+      </w:r>
+      <w:r>
+        <w:t>128</w:t>
+      </w:r>
+      <w:r>
+        <w:t xml:space="preserve">) </w:t>
+      </w:r>
+    </w:p>
+    <w:p>
+      <w:proofErr w:type="spellStart"/>
+      <w:r>
+        <w:rPr>
+          <w:rFonts w:hint="eastAsia"/>
+        </w:rPr>
+        <w:t>R</w:t>
+      </w:r>
+      <w:r>
+        <w:t>eLU</w:t>
+      </w:r>
+      <w:proofErr w:type="spellEnd"/>
+      <w:r>
+        <w:t xml:space="preserve"> function</w:t>
+      </w:r>
+    </w:p>
+    <w:p>
+      <w:r>
+        <w:t>Output layer (128, actions)</w:t>
+      </w:r>
+    </w:p>
+    <w:p>
+      <w:r>
+        <w:rPr>
+          <w:rFonts w:hint="eastAsia"/>
+        </w:rPr>
+        <w:t>T</w:t>
+      </w:r>
+      <w:r>
+        <w:t>anh function</w:t>
+      </w:r>
+    </w:p>
     <w:p/>
     <w:p>
+      <w:r>
+        <w:rPr>
+          <w:rFonts w:hint="eastAsia"/>
+        </w:rPr>
+        <w:t>C</w:t>
+      </w:r>
+      <w:r>
+        <w:t>ritic:</w:t>
+      </w:r>
+    </w:p>
+    <w:p>
+      <w:r>
+        <w:t xml:space="preserve">Full connected hidden layer 1: (input states, 256) </w:t>
+      </w:r>
+    </w:p>
+    <w:p>
+      <w:proofErr w:type="spellStart"/>
+      <w:r>
+        <w:rPr>
+          <w:rFonts w:hint="eastAsia"/>
+        </w:rPr>
+        <w:t>R</w:t>
+      </w:r>
+      <w:r>
+        <w:t>eLU</w:t>
+      </w:r>
+      <w:proofErr w:type="spellEnd"/>
+      <w:r>
+        <w:t xml:space="preserve"> function</w:t>
+      </w:r>
+    </w:p>
+    <w:p>
+      <w:r>
+        <w:t>Batch Normalization</w:t>
+      </w:r>
+      <w:r>
+        <w:t xml:space="preserve"> of layer 1</w:t>
+      </w:r>
+    </w:p>
+    <w:p>
+      <w:r>
+        <w:t>Full connected hidden layer 2: (256</w:t>
+      </w:r>
+      <w:r>
+        <w:t>+action_size</w:t>
+      </w:r>
+      <w:r>
+        <w:t xml:space="preserve">, 128) </w:t>
+      </w:r>
+    </w:p>
+    <w:p>
+      <w:proofErr w:type="spellStart"/>
+      <w:r>
+        <w:rPr>
+          <w:rFonts w:hint="eastAsia"/>
+        </w:rPr>
+        <w:t>R</w:t>
+      </w:r>
+      <w:r>
+        <w:t>eLU</w:t>
+      </w:r>
+      <w:proofErr w:type="spellEnd"/>
+      <w:r>
+        <w:t xml:space="preserve"> function</w:t>
+      </w:r>
+    </w:p>
+    <w:p>
+      <w:r>
+        <w:t xml:space="preserve">Output layer (128, </w:t>
+      </w:r>
+      <w:r>
+        <w:t>1</w:t>
+      </w:r>
+      <w:r>
+        <w:t>)</w:t>
+      </w:r>
+    </w:p>
+    <w:p>
+      <w:r>
+        <w:rPr>
+          <w:rFonts w:hint="eastAsia"/>
+        </w:rPr>
+        <w:lastRenderedPageBreak/>
+        <w:t>L</w:t>
+      </w:r>
+      <w:r>
+        <w:t>inear</w:t>
+      </w:r>
+      <w:r>
+        <w:t xml:space="preserve"> function</w:t>
+      </w:r>
+    </w:p>
+    <w:p>
+      <w:pPr>
+        <w:rPr>
+          <w:rFonts w:hint="eastAsia"/>
+        </w:rPr>
+      </w:pPr>
+    </w:p>
+    <w:p>
+      <w:r>
+        <w:t>Hyperparameters of the agent:</w:t>
+      </w:r>
+    </w:p>
+    <w:p>
+      <w:pPr>
+        <w:rPr>
+          <w:rFonts w:hint="eastAsia"/>
+        </w:rPr>
+      </w:pPr>
+    </w:p>
+    <w:p>
+      <w:r>
+        <w:t>BUFFER_SIZE = int(1e5</w:t>
+      </w:r>
+      <w:r>
+        <w:t>) #</w:t>
+      </w:r>
+      <w:r>
+        <w:t xml:space="preserve"> replay buffer size</w:t>
+      </w:r>
+    </w:p>
+    <w:p>
+      <w:r>
+        <w:t>BATCH_SIZE = 128        # minibatch size</w:t>
+      </w:r>
+    </w:p>
+    <w:p>
+      <w:r>
+        <w:t>GAMMA = 0.99            # discount factor</w:t>
+      </w:r>
+    </w:p>
+    <w:p>
+      <w:r>
+        <w:t>TAU = 1e-3              # for soft update of target parameters</w:t>
+      </w:r>
+    </w:p>
+    <w:p>
+      <w:r>
+        <w:t xml:space="preserve">LR_ACTOR = 1e-4         # learning rate of the actor </w:t>
+      </w:r>
+    </w:p>
+    <w:p>
+      <w:r>
+        <w:t>LR_CRITIC = 1e-4        # learning rate of the critic</w:t>
+      </w:r>
+    </w:p>
+    <w:p>
+      <w:r>
+        <w:t>WEIGHT_DECAY = 0        # L2 weight decay</w:t>
+      </w:r>
+    </w:p>
+    <w:p>
+      <w:proofErr w:type="spellStart"/>
+      <w:r>
+        <w:rPr>
+          <w:rFonts w:hint="eastAsia"/>
+        </w:rPr>
+        <w:t>O</w:t>
+      </w:r>
+      <w:r>
+        <w:t>UNoise</w:t>
+      </w:r>
+      <w:proofErr w:type="spellEnd"/>
+      <w:r>
+        <w:t>:</w:t>
+      </w:r>
+      <w:r>
+        <w:rPr>
+          <w:rFonts w:hint="eastAsia"/>
+        </w:rPr>
+        <w:t xml:space="preserve"> </w:t>
+      </w:r>
+      <w:r>
+        <w:t>mu=0., theta=0.15, sigma=0.05</w:t>
+      </w:r>
+    </w:p>
+    <w:p>
       <w:pPr>
         <w:pStyle w:val="2"/>
-      </w:pPr>
-      <w:r>
-        <w:t>Environment</w:t>
-      </w:r>
-    </w:p>
-    <w:p>
-      <w:r>
-        <w:t>In this environment, the subject is to navigate an agent to wonder around in a land of bananas, while collecting as much as yellow bananas and avoiding the violet bananas. The environment space is continuous and was discretized into 37 dimensions, the agent’s action space is 4. The requirement of this project is to train the agent to achieve more than 13 points as least in the test run.</w:t>
-      </w:r>
-    </w:p>
-    <w:p>
-      <w:pPr>
-        <w:pStyle w:val="2"/>
-      </w:pPr>
-      <w:r>
-        <w:t>DQN</w:t>
-      </w:r>
-    </w:p>
-    <w:p>
+        <w:rPr>
+          <w:rFonts w:hint="eastAsia"/>
+        </w:rPr>
+      </w:pPr>
+      <w:r>
+        <w:t>Reflection</w:t>
+      </w:r>
+      <w:r>
+        <w:t xml:space="preserve"> and Results</w:t>
+      </w:r>
+    </w:p>
+    <w:p>
+      <w:r>
+        <w:t xml:space="preserve"> </w:t>
+      </w:r>
+      <w:r>
+        <w:t xml:space="preserve">In this project, I encountered the many times of failure in training the agent. I applied the </w:t>
+      </w:r>
+    </w:p>
+    <w:p>
+      <w:pPr>
+        <w:jc w:val="center"/>
+      </w:pPr>
+      <w:proofErr w:type="spellStart"/>
+      <w:r>
+        <w:t>torch.</w:t>
+      </w:r>
+      <w:proofErr w:type="gramStart"/>
+      <w:r>
+        <w:t>nn.utils</w:t>
+      </w:r>
+      <w:proofErr w:type="gramEnd"/>
+      <w:r>
+        <w:t>.clip_grad_norm</w:t>
+      </w:r>
+      <w:proofErr w:type="spellEnd"/>
+      <w:r>
+        <w:t>(</w:t>
+      </w:r>
+      <w:proofErr w:type="spellStart"/>
+      <w:r>
+        <w:t>self.critic_local.parameters</w:t>
+      </w:r>
+      <w:proofErr w:type="spellEnd"/>
+      <w:r>
+        <w:t>(), 1)</w:t>
+      </w:r>
+    </w:p>
+    <w:p>
+      <w:r>
+        <w:t>at first, as the benchmark implementation suggested</w:t>
+      </w:r>
+      <w:r>
+        <w:t>.</w:t>
+      </w:r>
+      <w:r>
+        <w:t xml:space="preserve"> </w:t>
+      </w:r>
+      <w:r>
+        <w:t>Also, I add the batch normalization as I read about in the slack discussion, yet the average score can only reach 1-2 without the ability to learn.</w:t>
+      </w:r>
+    </w:p>
+    <w:p/>
+    <w:p>
+      <w:proofErr w:type="gramStart"/>
+      <w:r>
+        <w:rPr>
+          <w:rFonts w:hint="eastAsia"/>
+        </w:rPr>
+        <w:t>L</w:t>
+      </w:r>
+      <w:r>
+        <w:t>ater on</w:t>
+      </w:r>
+      <w:proofErr w:type="gramEnd"/>
+      <w:r>
+        <w:t xml:space="preserve">, as I review the DDPG code while doing the parameter tuning, I tried to increase the layer dimension, or the buffer size, it doesn’t make </w:t>
+      </w:r>
+      <w:r>
+        <w:rPr>
+          <w:rFonts w:hint="eastAsia"/>
+        </w:rPr>
+        <w:t>much</w:t>
+      </w:r>
+      <w:r>
+        <w:t xml:space="preserve"> </w:t>
+      </w:r>
+      <w:r>
+        <w:rPr>
+          <w:rFonts w:hint="eastAsia"/>
+        </w:rPr>
+        <w:t>difference</w:t>
+      </w:r>
+      <w:r>
+        <w:t>. H</w:t>
+      </w:r>
+      <w:r>
+        <w:rPr>
+          <w:rFonts w:hint="eastAsia"/>
+        </w:rPr>
+        <w:t>owever，when</w:t>
+      </w:r>
+      <w:r>
+        <w:t xml:space="preserve"> </w:t>
+      </w:r>
       <w:r>
         <w:rPr>
           <w:rFonts w:hint="eastAsia"/>
@@ -76,310 +633,90 @@
         <w:t>I</w:t>
       </w:r>
       <w:r>
-        <w:t xml:space="preserve"> borrowed the typical DQN framework of the former lessons, and </w:t>
-      </w:r>
-      <w:r>
-        <w:t xml:space="preserve">setup 3 fully connected layers, with the </w:t>
+        <w:t xml:space="preserve"> </w:t>
+      </w:r>
+      <w:r>
+        <w:rPr>
+          <w:rFonts w:hint="eastAsia"/>
+        </w:rPr>
+        <w:t>turn</w:t>
+      </w:r>
+      <w:r>
+        <w:t xml:space="preserve"> </w:t>
+      </w:r>
+      <w:r>
+        <w:rPr>
+          <w:rFonts w:hint="eastAsia"/>
+        </w:rPr>
+        <w:t>down</w:t>
+      </w:r>
+      <w:r>
+        <w:t xml:space="preserve"> </w:t>
+      </w:r>
+      <w:r>
+        <w:rPr>
+          <w:rFonts w:hint="eastAsia"/>
+        </w:rPr>
+        <w:t>a</w:t>
+      </w:r>
+      <w:r>
+        <w:t xml:space="preserve"> </w:t>
+      </w:r>
+      <w:r>
+        <w:rPr>
+          <w:rFonts w:hint="eastAsia"/>
+        </w:rPr>
+        <w:t>little</w:t>
+      </w:r>
+      <w:r>
+        <w:t xml:space="preserve"> </w:t>
+      </w:r>
+      <w:r>
+        <w:rPr>
+          <w:rFonts w:hint="eastAsia"/>
+        </w:rPr>
+        <w:t>of</w:t>
+      </w:r>
+      <w:r>
+        <w:t xml:space="preserve"> </w:t>
+      </w:r>
+      <w:r>
+        <w:rPr>
+          <w:rFonts w:hint="eastAsia"/>
+        </w:rPr>
+        <w:t>the</w:t>
+      </w:r>
+      <w:r>
+        <w:t xml:space="preserve"> </w:t>
       </w:r>
       <w:proofErr w:type="spellStart"/>
       <w:r>
-        <w:t>ReLU</w:t>
+        <w:rPr>
+          <w:rFonts w:hint="eastAsia"/>
+        </w:rPr>
+        <w:t>OUNoise</w:t>
       </w:r>
       <w:proofErr w:type="spellEnd"/>
       <w:r>
-        <w:t xml:space="preserve"> function as the activation function. Since we are working on a </w:t>
-      </w:r>
-      <w:r>
-        <w:t>small</w:t>
-      </w:r>
-      <w:r>
-        <w:t xml:space="preserve"> state and action space, I assume that there is no need to have 4 layers or more</w:t>
-      </w:r>
-      <w:r>
-        <w:t xml:space="preserve"> which</w:t>
-      </w:r>
-      <w:r>
-        <w:t xml:space="preserve"> comple</w:t>
-      </w:r>
-      <w:r>
-        <w:t>xity is too high.</w:t>
-      </w:r>
-    </w:p>
-    <w:p/>
-    <w:p>
-      <w:r>
-        <w:rPr>
-          <w:rFonts w:hint="eastAsia"/>
-        </w:rPr>
-        <w:t>W</w:t>
-      </w:r>
-      <w:r>
-        <w:t>ith 3 fully connected layers, I tried the layer size of 64/64/32</w:t>
-      </w:r>
-      <w:r>
-        <w:rPr>
-          <w:rFonts w:hint="eastAsia"/>
-        </w:rPr>
-        <w:t>、</w:t>
-      </w:r>
-      <w:r>
-        <w:t xml:space="preserve">128/64/32 </w:t>
-      </w:r>
-      <w:r>
-        <w:rPr>
-          <w:rFonts w:hint="eastAsia"/>
-        </w:rPr>
-        <w:t>a</w:t>
-      </w:r>
-      <w:r>
-        <w:t xml:space="preserve">nd </w:t>
-      </w:r>
-      <w:r>
-        <w:rPr>
-          <w:rFonts w:hint="eastAsia"/>
-        </w:rPr>
-        <w:t>265</w:t>
-      </w:r>
-      <w:r>
-        <w:t>/128/64, they all seem to solve the problem with limited episodes, thus a typical 128/64/32 setup was applied here.</w:t>
-      </w:r>
-    </w:p>
-    <w:p/>
-    <w:p>
-      <w:pPr>
-        <w:pStyle w:val="2"/>
-      </w:pPr>
-      <w:r>
-        <w:rPr>
-          <w:rFonts w:hint="eastAsia"/>
-        </w:rPr>
-        <w:t>T</w:t>
-      </w:r>
-      <w:r>
-        <w:t xml:space="preserve">uning </w:t>
-      </w:r>
-      <m:oMath>
-        <m:r>
-          <m:rPr>
-            <m:sty m:val="b"/>
-          </m:rPr>
-          <w:rPr>
-            <w:rFonts w:ascii="Cambria Math" w:hAnsi="Cambria Math"/>
-          </w:rPr>
-          <m:t>ϵ</m:t>
-        </m:r>
-      </m:oMath>
-    </w:p>
-    <w:p>
-      <w:r>
-        <w:t xml:space="preserve"> During the experiments, I noticed that</w:t>
-      </w:r>
-      <w:r>
-        <w:t xml:space="preserve"> if </w:t>
-      </w:r>
-      <m:oMath>
-        <m:r>
-          <m:rPr>
-            <m:sty m:val="p"/>
-          </m:rPr>
-          <w:rPr>
-            <w:rFonts w:ascii="Cambria Math" w:hAnsi="Cambria Math"/>
-          </w:rPr>
-          <m:t>ϵ</m:t>
-        </m:r>
-      </m:oMath>
-      <w:r>
-        <w:t xml:space="preserve"> </w:t>
-      </w:r>
-      <w:r>
-        <w:t>decays a little faster, this could help the agent to learn faster. It seems in this environment the agent does not need to spend too much episodes in exploration. This may due to the simplicity of the environment.</w:t>
-      </w:r>
-      <w:r>
-        <w:rPr>
-          <w:rFonts w:hint="eastAsia"/>
-        </w:rPr>
-        <w:t xml:space="preserve"> </w:t>
-      </w:r>
-      <w:r>
-        <w:t>I tried out some combinations of (</w:t>
-      </w:r>
-      <w:proofErr w:type="spellStart"/>
-      <w:r>
-        <w:t>eps_start</w:t>
-      </w:r>
-      <w:proofErr w:type="spellEnd"/>
-      <w:r>
-        <w:t xml:space="preserve">, </w:t>
-      </w:r>
-      <w:proofErr w:type="spellStart"/>
-      <w:r>
-        <w:t>eps_end</w:t>
-      </w:r>
-      <w:proofErr w:type="spellEnd"/>
-      <w:r>
-        <w:t>,</w:t>
-      </w:r>
-      <w:r>
-        <w:t xml:space="preserve"> </w:t>
-      </w:r>
-      <w:proofErr w:type="spellStart"/>
-      <w:r>
-        <w:rPr>
-          <w:rFonts w:hint="eastAsia"/>
-        </w:rPr>
-        <w:t>eps</w:t>
-      </w:r>
-      <w:r>
-        <w:t>_decay</w:t>
-      </w:r>
-      <w:proofErr w:type="spellEnd"/>
-      <w:r>
-        <w:t>)</w:t>
-      </w:r>
-      <w:r>
-        <w:t xml:space="preserve"> and settled for the combination:</w:t>
-      </w:r>
-    </w:p>
-    <w:p>
-      <w:r>
-        <w:t xml:space="preserve">- </w:t>
-      </w:r>
-      <w:proofErr w:type="spellStart"/>
-      <w:r>
-        <w:t>eps_start</w:t>
-      </w:r>
-      <w:proofErr w:type="spellEnd"/>
-      <w:r>
-        <w:t>=1.0</w:t>
-      </w:r>
-    </w:p>
-    <w:p>
-      <w:r>
-        <w:lastRenderedPageBreak/>
-        <w:t xml:space="preserve">- </w:t>
-      </w:r>
-      <w:proofErr w:type="spellStart"/>
-      <w:r>
-        <w:t>eps_end</w:t>
-      </w:r>
-      <w:proofErr w:type="spellEnd"/>
-      <w:r>
-        <w:t>=0.005</w:t>
-      </w:r>
-    </w:p>
-    <w:p>
-      <w:r>
-        <w:t xml:space="preserve">- </w:t>
-      </w:r>
-      <w:proofErr w:type="spellStart"/>
-      <w:r>
-        <w:t>eps_decay</w:t>
-      </w:r>
-      <w:proofErr w:type="spellEnd"/>
-      <w:r>
-        <w:t>=0.985</w:t>
-      </w:r>
-    </w:p>
-    <w:p>
-      <w:r>
-        <w:t xml:space="preserve">Where the </w:t>
-      </w:r>
-      <m:oMath>
-        <m:r>
-          <m:rPr>
-            <m:sty m:val="p"/>
-          </m:rPr>
-          <w:rPr>
-            <w:rFonts w:ascii="Cambria Math" w:hAnsi="Cambria Math"/>
-          </w:rPr>
-          <m:t>ϵ</m:t>
-        </m:r>
-      </m:oMath>
-      <w:r>
-        <w:rPr>
-          <w:rFonts w:hint="eastAsia"/>
-        </w:rPr>
-        <w:t xml:space="preserve"> </w:t>
-      </w:r>
-      <w:r>
-        <w:t xml:space="preserve">decays faster </w:t>
-      </w:r>
-      <w:proofErr w:type="gramStart"/>
-      <w:r>
-        <w:t>and also</w:t>
-      </w:r>
-      <w:proofErr w:type="gramEnd"/>
-      <w:r>
-        <w:t xml:space="preserve"> ends up small. </w:t>
-      </w:r>
-    </w:p>
-    <w:p/>
-    <w:p>
-      <w:pPr>
-        <w:pStyle w:val="2"/>
-      </w:pPr>
-      <w:r>
-        <w:t>Results</w:t>
-      </w:r>
-    </w:p>
-    <w:p>
-      <w:r>
-        <w:t xml:space="preserve">Under the setup above, </w:t>
-      </w:r>
-      <w:proofErr w:type="gramStart"/>
-      <w:r>
-        <w:t>The</w:t>
-      </w:r>
-      <w:proofErr w:type="gramEnd"/>
-      <w:r>
-        <w:t xml:space="preserve"> problem was resolved at the 374</w:t>
-      </w:r>
-      <w:r>
-        <w:rPr>
-          <w:vertAlign w:val="superscript"/>
-        </w:rPr>
-        <w:t>th</w:t>
-      </w:r>
-      <w:r>
-        <w:t xml:space="preserve"> episodes, and has a average score of 13.01. At this </w:t>
-      </w:r>
-      <w:proofErr w:type="gramStart"/>
-      <w:r>
-        <w:t>point ,</w:t>
-      </w:r>
-      <w:proofErr w:type="gramEnd"/>
-      <m:oMath>
-        <m:r>
-          <m:rPr>
-            <m:sty m:val="p"/>
-          </m:rPr>
-          <w:rPr>
-            <w:rFonts w:ascii="Cambria Math" w:hAnsi="Cambria Math"/>
-          </w:rPr>
-          <m:t xml:space="preserve"> </m:t>
-        </m:r>
-        <m:r>
-          <m:rPr>
-            <m:sty m:val="p"/>
-          </m:rPr>
-          <w:rPr>
-            <w:rFonts w:ascii="Cambria Math" w:hAnsi="Cambria Math"/>
-          </w:rPr>
-          <m:t>ϵ</m:t>
-        </m:r>
-      </m:oMath>
-      <w:r>
-        <w:rPr>
-          <w:rFonts w:hint="eastAsia"/>
-        </w:rPr>
-        <w:t xml:space="preserve"> </w:t>
-      </w:r>
-      <w:r>
-        <w:t>has already decayed to 0.005. The Training process is shown in the figure below:</w:t>
-      </w:r>
-    </w:p>
-    <w:p/>
-    <w:p>
+        <w:t xml:space="preserve"> </w:t>
+      </w:r>
+      <w:r>
+        <w:rPr>
+          <w:rFonts w:hint="eastAsia"/>
+        </w:rPr>
+        <w:t>sigma，</w:t>
+      </w:r>
+      <w:r>
+        <w:t xml:space="preserve">the agent seems to reach higher score, but will still drop after several episode. Thus, I further tuned down the sigma (from 0.2 to 0.05) and changed the uniform random distribution into a normal distribution. The agent starts to learn and reached the </w:t>
+      </w:r>
+      <w:r>
+        <w:t>goal in around 200 episodes, as shown in the following figure.</w:t>
+      </w:r>
+    </w:p>
+    <w:p>
+      <w:pPr>
+        <w:jc w:val="center"/>
+      </w:pPr>
       <w:r>
         <w:rPr>
           <w:rFonts w:hint="eastAsia"/>
@@ -387,9 +724,9 @@
         </w:rPr>
         <w:drawing>
           <wp:inline distT="0" distB="0" distL="0" distR="0">
-            <wp:extent cx="4905375" cy="3376930"/>
+            <wp:extent cx="3606487" cy="2486025"/>
             <wp:effectExtent l="0" t="0" r="0" b="0"/>
-            <wp:docPr id="1" name="图片 1" descr="C:\Users\1\AppData\Local\Microsoft\Windows\INetCache\Content.MSO\56C2A244.tmp"/>
+            <wp:docPr id="2" name="图片 2" descr="C:\Users\1\AppData\Local\Microsoft\Windows\INetCache\Content.MSO\F52206D1.tmp"/>
             <wp:cNvGraphicFramePr>
               <a:graphicFrameLocks xmlns:a="http://schemas.openxmlformats.org/drawingml/2006/main" noChangeAspect="1"/>
             </wp:cNvGraphicFramePr>
@@ -397,7 +734,7 @@
               <a:graphicData uri="http://schemas.openxmlformats.org/drawingml/2006/picture">
                 <pic:pic xmlns:pic="http://schemas.openxmlformats.org/drawingml/2006/picture">
                   <pic:nvPicPr>
-                    <pic:cNvPr id="0" name="Picture 1" descr="C:\Users\1\AppData\Local\Microsoft\Windows\INetCache\Content.MSO\56C2A244.tmp"/>
+                    <pic:cNvPr id="0" name="Picture 1" descr="C:\Users\1\AppData\Local\Microsoft\Windows\INetCache\Content.MSO\F52206D1.tmp"/>
                     <pic:cNvPicPr>
                       <a:picLocks noChangeAspect="1" noChangeArrowheads="1"/>
                     </pic:cNvPicPr>
@@ -418,7 +755,7 @@
                   <pic:spPr bwMode="auto">
                     <a:xfrm>
                       <a:off x="0" y="0"/>
-                      <a:ext cx="4905375" cy="3376930"/>
+                      <a:ext cx="3618999" cy="2494650"/>
                     </a:xfrm>
                     <a:prstGeom prst="rect">
                       <a:avLst/>
@@ -445,58 +782,45 @@
         <w:rPr>
           <w:rFonts w:hint="eastAsia"/>
         </w:rPr>
-        <w:t>D</w:t>
-      </w:r>
-      <w:r>
-        <w:t>uring</w:t>
-      </w:r>
-      <w:r>
-        <w:t xml:space="preserve"> the training, it is interesting to notice an interesting scene that shows the growing knowledge of an agent. When an agent is not well trained enough, it knows the idea of getting yellow bananas and avoiding violet bananas but did not know how to go around a violet one. Thus, this agent easily got stuck in front of a violet banana and just goes back and forth. This was solved by </w:t>
-      </w:r>
-      <w:r>
-        <w:t xml:space="preserve">not </w:t>
-      </w:r>
-      <w:r>
-        <w:rPr>
-          <w:rFonts w:hint="eastAsia"/>
-        </w:rPr>
-        <w:t>setting</w:t>
-      </w:r>
-      <w:r>
-        <w:t xml:space="preserve"> </w:t>
-      </w:r>
-      <w:r>
-        <w:rPr>
-          <w:rFonts w:hint="eastAsia"/>
-        </w:rPr>
-        <w:t>the</w:t>
-      </w:r>
-      <w:r>
-        <w:t xml:space="preserve"> </w:t>
-      </w:r>
-      <w:proofErr w:type="spellStart"/>
-      <w:r>
-        <w:t>eps_decay</w:t>
-      </w:r>
-      <w:proofErr w:type="spellEnd"/>
-      <w:r>
-        <w:t xml:space="preserve"> too large and not having too small neural </w:t>
-      </w:r>
-      <w:proofErr w:type="gramStart"/>
-      <w:r>
-        <w:t>network.</w:t>
-      </w:r>
-      <w:r>
-        <w:t>.</w:t>
-      </w:r>
-      <w:proofErr w:type="gramEnd"/>
-    </w:p>
-    <w:p>
-      <w:pPr>
-        <w:rPr>
-          <w:rFonts w:hint="eastAsia"/>
-        </w:rPr>
-      </w:pPr>
+        <w:t>I</w:t>
+      </w:r>
+      <w:r>
+        <w:t xml:space="preserve">t seems the noise </w:t>
+      </w:r>
+      <w:r>
+        <w:t>would interrupt the agent from learning and a much smaller noise must be used in this situation.</w:t>
+      </w:r>
+    </w:p>
+    <w:p>
+      <w:pPr>
+        <w:pStyle w:val="2"/>
+      </w:pPr>
+      <w:r>
+        <w:lastRenderedPageBreak/>
+        <w:t>Perspective</w:t>
+      </w:r>
+    </w:p>
+    <w:p>
+      <w:r>
+        <w:t xml:space="preserve">In the next, the implementation for 20 agents can be tried out, with other algorithms such as </w:t>
+      </w:r>
+      <w:r>
+        <w:t xml:space="preserve">PPO, A3C, </w:t>
+      </w:r>
+      <w:r>
+        <w:t xml:space="preserve">or </w:t>
+      </w:r>
+      <w:r>
+        <w:t>D4PG</w:t>
+      </w:r>
+      <w:r>
+        <w:t xml:space="preserve">. </w:t>
+      </w:r>
+      <w:r>
+        <w:t>It would be interesting to learn about the implementation of these algorithms and try to compare with each other.</w:t>
+      </w:r>
+      <w:bookmarkStart w:id="0" w:name="_GoBack"/>
+      <w:bookmarkEnd w:id="0"/>
     </w:p>
     <w:sectPr>
       <w:pgSz w:w="11906" w:h="16838"/>

</xml_diff>